<commit_message>
grosse mise à jour 26/08/2025
</commit_message>
<xml_diff>
--- a/html/posts/cv_D_Defrance.docx
+++ b/html/posts/cv_D_Defrance.docx
@@ -7,14 +7,7 @@
         <w:tblW w:w="8648" w:type="dxa"/>
         <w:jc w:val="left"/>
         <w:tblInd w:w="0" w:type="dxa"/>
-        <w:tblBorders>
-          <w:top w:val="single" w:sz="2" w:space="0" w:color="000000"/>
-          <w:left w:val="single" w:sz="2" w:space="0" w:color="000000"/>
-          <w:bottom w:val="single" w:sz="2" w:space="0" w:color="000000"/>
-          <w:right w:val="single" w:sz="2" w:space="0" w:color="000000"/>
-          <w:insideH w:val="single" w:sz="2" w:space="0" w:color="000000"/>
-          <w:insideV w:val="single" w:sz="2" w:space="0" w:color="000000"/>
-        </w:tblBorders>
+        <w:tblLayout w:type="fixed"/>
         <w:tblCellMar>
           <w:top w:w="55" w:type="dxa"/>
           <w:left w:w="54" w:type="dxa"/>
@@ -23,22 +16,20 @@
         </w:tblCellMar>
       </w:tblPr>
       <w:tblGrid>
-        <w:gridCol w:w="2325"/>
+        <w:gridCol w:w="2324"/>
         <w:gridCol w:w="6323"/>
       </w:tblGrid>
       <w:tr>
         <w:trPr/>
         <w:tc>
           <w:tcPr>
-            <w:tcW w:w="8648" w:type="dxa"/>
+            <w:tcW w:w="8647" w:type="dxa"/>
             <w:gridSpan w:val="2"/>
             <w:tcBorders>
               <w:top w:val="single" w:sz="2" w:space="0" w:color="000000"/>
               <w:left w:val="single" w:sz="2" w:space="0" w:color="000000"/>
               <w:bottom w:val="single" w:sz="2" w:space="0" w:color="000000"/>
               <w:right w:val="single" w:sz="2" w:space="0" w:color="000000"/>
-              <w:insideH w:val="single" w:sz="2" w:space="0" w:color="000000"/>
-              <w:insideV w:val="single" w:sz="2" w:space="0" w:color="000000"/>
             </w:tcBorders>
             <w:shd w:fill="auto" w:val="clear"/>
           </w:tcPr>
@@ -46,6 +37,7 @@
             <w:pPr>
               <w:pStyle w:val="Normal"/>
               <w:pageBreakBefore/>
+              <w:widowControl w:val="false"/>
               <w:pBdr>
                 <w:top w:val="single" w:sz="2" w:space="1" w:color="000000"/>
                 <w:left w:val="single" w:sz="2" w:space="4" w:color="000000"/>
@@ -81,17 +73,19 @@
         <w:trPr/>
         <w:tc>
           <w:tcPr>
-            <w:tcW w:w="2325" w:type="dxa"/>
+            <w:tcW w:w="2324" w:type="dxa"/>
             <w:tcBorders>
+              <w:top w:val="single" w:sz="2" w:space="0" w:color="000000"/>
               <w:left w:val="single" w:sz="2" w:space="0" w:color="000000"/>
               <w:bottom w:val="single" w:sz="2" w:space="0" w:color="000000"/>
-              <w:insideH w:val="single" w:sz="2" w:space="0" w:color="000000"/>
+              <w:right w:val="single" w:sz="2" w:space="0" w:color="000000"/>
             </w:tcBorders>
             <w:shd w:fill="auto" w:val="clear"/>
           </w:tcPr>
           <w:p>
             <w:pPr>
               <w:pStyle w:val="Contenudetableau"/>
+              <w:widowControl w:val="false"/>
               <w:rPr>
                 <w:b/>
                 <w:b/>
@@ -152,16 +146,17 @@
           <w:tcPr>
             <w:tcW w:w="6323" w:type="dxa"/>
             <w:tcBorders>
+              <w:top w:val="single" w:sz="2" w:space="0" w:color="000000"/>
+              <w:left w:val="single" w:sz="2" w:space="0" w:color="000000"/>
               <w:bottom w:val="single" w:sz="2" w:space="0" w:color="000000"/>
               <w:right w:val="single" w:sz="2" w:space="0" w:color="000000"/>
-              <w:insideH w:val="single" w:sz="2" w:space="0" w:color="000000"/>
-              <w:insideV w:val="single" w:sz="2" w:space="0" w:color="000000"/>
             </w:tcBorders>
             <w:shd w:fill="auto" w:val="clear"/>
           </w:tcPr>
           <w:p>
             <w:pPr>
               <w:pStyle w:val="Normal"/>
+              <w:widowControl w:val="false"/>
               <w:snapToGrid w:val="false"/>
               <w:spacing w:lineRule="auto" w:line="360" w:before="57" w:after="57"/>
               <w:jc w:val="center"/>
@@ -210,6 +205,7 @@
           <w:p>
             <w:pPr>
               <w:pStyle w:val="Normal"/>
+              <w:widowControl w:val="false"/>
               <w:snapToGrid w:val="false"/>
               <w:spacing w:lineRule="auto" w:line="360"/>
               <w:jc w:val="center"/>
@@ -239,6 +235,7 @@
           <w:p>
             <w:pPr>
               <w:pStyle w:val="Normal"/>
+              <w:widowControl w:val="false"/>
               <w:snapToGrid w:val="false"/>
               <w:spacing w:lineRule="auto" w:line="360"/>
               <w:jc w:val="center"/>
@@ -262,7 +259,7 @@
                 <w:sz w:val="28"/>
                 <w:szCs w:val="28"/>
               </w:rPr>
-              <w:t xml:space="preserve">modélisation UML </w:t>
+              <w:t>modélisation UML</w:t>
             </w:r>
           </w:p>
         </w:tc>
@@ -296,7 +293,25 @@
           <w:i/>
           <w:iCs/>
         </w:rPr>
-        <w:t>Très tôt spécialisé dans les technologies orientées objets (C++, java, UML, …) , avec des connaissances très vastes couvrant le cadre "DevOps" , formateur polyvalent maîtrisant encore bien certaines achitectures robustes des années 2010  (n-tiers, JEE, SOA)  et aujourd'hui passionné par l'architecture micro-service (Docker, …) et le développement web full-stack (SpringBoot , NodeJs, Angular , …) .</w:t>
+        <w:t>Très tôt spécialisé dans les technologies orientées objets (C++, java, UML, …) , avec des connaissances très vastes couvrant le cadre "DevOps" , formateur polyvalent maîtrisant encore bien certaines achitectures robustes des années 2010  (n-tiers, JEE, SOA)  et aujourd'hui passionné par l'architecture micro-service (Docker, …) et le développement web full-stack (SpringBoot , NodeJs/</w:t>
+      </w:r>
+      <w:r>
+        <w:rPr>
+          <w:b/>
+          <w:bCs/>
+          <w:i/>
+          <w:iCs/>
+        </w:rPr>
+        <w:t>nestJs</w:t>
+      </w:r>
+      <w:r>
+        <w:rPr>
+          <w:b/>
+          <w:bCs/>
+          <w:i/>
+          <w:iCs/>
+        </w:rPr>
+        <w:t>, Angular , …) .</w:t>
       </w:r>
     </w:p>
     <w:p>
@@ -428,6 +443,7 @@
           <w:numId w:val="2"/>
         </w:numPr>
         <w:tabs>
+          <w:tab w:val="clear" w:pos="708"/>
           <w:tab w:val="left" w:pos="720" w:leader="none"/>
         </w:tabs>
         <w:ind w:left="720" w:right="0" w:hanging="360"/>
@@ -457,6 +473,7 @@
           <w:numId w:val="2"/>
         </w:numPr>
         <w:tabs>
+          <w:tab w:val="clear" w:pos="708"/>
           <w:tab w:val="left" w:pos="720" w:leader="none"/>
         </w:tabs>
         <w:ind w:left="720" w:right="0" w:hanging="360"/>
@@ -505,38 +522,29 @@
         <w:tblW w:w="9345" w:type="dxa"/>
         <w:jc w:val="left"/>
         <w:tblInd w:w="-368" w:type="dxa"/>
-        <w:tblBorders>
-          <w:top w:val="single" w:sz="20" w:space="0" w:color="808080"/>
-          <w:left w:val="single" w:sz="20" w:space="0" w:color="808080"/>
-          <w:bottom w:val="single" w:sz="2" w:space="0" w:color="808080"/>
-          <w:right w:val="single" w:sz="20" w:space="0" w:color="808080"/>
-          <w:insideH w:val="single" w:sz="2" w:space="0" w:color="808080"/>
-          <w:insideV w:val="single" w:sz="20" w:space="0" w:color="808080"/>
-        </w:tblBorders>
+        <w:tblLayout w:type="fixed"/>
         <w:tblCellMar>
           <w:top w:w="0" w:type="dxa"/>
-          <w:left w:w="3" w:type="dxa"/>
+          <w:left w:w="25" w:type="dxa"/>
           <w:bottom w:w="0" w:type="dxa"/>
-          <w:right w:w="28" w:type="dxa"/>
+          <w:right w:w="25" w:type="dxa"/>
         </w:tblCellMar>
       </w:tblPr>
       <w:tblGrid>
-        <w:gridCol w:w="4410"/>
+        <w:gridCol w:w="4409"/>
         <w:gridCol w:w="4935"/>
       </w:tblGrid>
       <w:tr>
         <w:trPr/>
         <w:tc>
           <w:tcPr>
-            <w:tcW w:w="9345" w:type="dxa"/>
+            <w:tcW w:w="9344" w:type="dxa"/>
             <w:gridSpan w:val="2"/>
             <w:tcBorders>
               <w:top w:val="single" w:sz="20" w:space="0" w:color="808080"/>
               <w:left w:val="single" w:sz="20" w:space="0" w:color="808080"/>
               <w:bottom w:val="single" w:sz="2" w:space="0" w:color="808080"/>
               <w:right w:val="single" w:sz="20" w:space="0" w:color="808080"/>
-              <w:insideH w:val="single" w:sz="2" w:space="0" w:color="808080"/>
-              <w:insideV w:val="single" w:sz="20" w:space="0" w:color="808080"/>
             </w:tcBorders>
             <w:shd w:fill="auto" w:val="clear"/>
             <w:vAlign w:val="center"/>
@@ -544,6 +552,7 @@
           <w:p>
             <w:pPr>
               <w:pStyle w:val="Normal"/>
+              <w:widowControl w:val="false"/>
               <w:snapToGrid w:val="false"/>
               <w:spacing w:before="0" w:after="120"/>
               <w:jc w:val="center"/>
@@ -572,17 +581,19 @@
         <w:trPr/>
         <w:tc>
           <w:tcPr>
-            <w:tcW w:w="4410" w:type="dxa"/>
+            <w:tcW w:w="4409" w:type="dxa"/>
             <w:tcBorders>
+              <w:top w:val="single" w:sz="2" w:space="0" w:color="808080"/>
               <w:left w:val="single" w:sz="20" w:space="0" w:color="808080"/>
               <w:bottom w:val="single" w:sz="20" w:space="0" w:color="808080"/>
-              <w:insideH w:val="single" w:sz="20" w:space="0" w:color="808080"/>
+              <w:right w:val="single" w:sz="20" w:space="0" w:color="808080"/>
             </w:tcBorders>
             <w:shd w:fill="auto" w:val="clear"/>
           </w:tcPr>
           <w:p>
             <w:pPr>
               <w:pStyle w:val="Normal"/>
+              <w:widowControl w:val="false"/>
               <w:snapToGrid w:val="false"/>
               <w:spacing w:before="0" w:after="120"/>
               <w:rPr/>
@@ -597,17 +608,19 @@
             </w:r>
             <w:r>
               <w:rPr/>
-              <w:t xml:space="preserve">: </w:t>
+              <w:t>:</w:t>
             </w:r>
           </w:p>
           <w:p>
             <w:pPr>
               <w:pStyle w:val="Normal"/>
+              <w:widowControl w:val="false"/>
               <w:numPr>
                 <w:ilvl w:val="0"/>
                 <w:numId w:val="2"/>
               </w:numPr>
               <w:tabs>
+                <w:tab w:val="clear" w:pos="708"/>
                 <w:tab w:val="left" w:pos="707" w:leader="none"/>
                 <w:tab w:val="left" w:pos="720" w:leader="none"/>
               </w:tabs>
@@ -627,7 +640,7 @@
                 <w:b/>
                 <w:bCs/>
               </w:rPr>
-              <w:t>Java 8</w:t>
+              <w:t>Java 17</w:t>
             </w:r>
             <w:r>
               <w:rPr>
@@ -641,7 +654,7 @@
                 <w:b/>
                 <w:bCs/>
               </w:rPr>
-              <w:t xml:space="preserve">11+ </w:t>
+              <w:t xml:space="preserve">21 </w:t>
             </w:r>
             <w:r>
               <w:rPr>
@@ -650,17 +663,42 @@
                 <w:i/>
                 <w:iCs/>
               </w:rPr>
-              <w:t>( maven , graddle , eclipse)</w:t>
+              <w:t xml:space="preserve">( maven , </w:t>
+            </w:r>
+            <w:r>
+              <w:rPr>
+                <w:rFonts w:eastAsia="Times New Roman" w:cs="Times New Roman"/>
+                <w:b w:val="false"/>
+                <w:bCs w:val="false"/>
+                <w:i/>
+                <w:iCs/>
+                <w:color w:val="auto"/>
+                <w:sz w:val="24"/>
+                <w:szCs w:val="24"/>
+                <w:lang w:val="fr-FR" w:eastAsia="fr-FR" w:bidi="fr-FR"/>
+              </w:rPr>
+              <w:t>intelliJ</w:t>
+            </w:r>
+            <w:r>
+              <w:rPr>
+                <w:b w:val="false"/>
+                <w:bCs w:val="false"/>
+                <w:i/>
+                <w:iCs/>
+              </w:rPr>
+              <w:t xml:space="preserve"> , eclipse)</w:t>
             </w:r>
           </w:p>
           <w:p>
             <w:pPr>
               <w:pStyle w:val="Normal"/>
+              <w:widowControl w:val="false"/>
               <w:numPr>
                 <w:ilvl w:val="0"/>
                 <w:numId w:val="2"/>
               </w:numPr>
               <w:tabs>
+                <w:tab w:val="clear" w:pos="708"/>
                 <w:tab w:val="left" w:pos="707" w:leader="none"/>
                 <w:tab w:val="left" w:pos="720" w:leader="none"/>
               </w:tabs>
@@ -707,6 +745,7 @@
           <w:p>
             <w:pPr>
               <w:pStyle w:val="Normal"/>
+              <w:widowControl w:val="false"/>
               <w:spacing w:before="0" w:after="120"/>
               <w:rPr/>
             </w:pPr>
@@ -726,11 +765,13 @@
           <w:p>
             <w:pPr>
               <w:pStyle w:val="Normal"/>
+              <w:widowControl w:val="false"/>
               <w:numPr>
                 <w:ilvl w:val="0"/>
                 <w:numId w:val="2"/>
               </w:numPr>
               <w:tabs>
+                <w:tab w:val="clear" w:pos="708"/>
                 <w:tab w:val="left" w:pos="707" w:leader="none"/>
                 <w:tab w:val="left" w:pos="720" w:leader="none"/>
               </w:tabs>
@@ -762,12 +803,13 @@
             </w:r>
             <w:r>
               <w:rPr/>
-              <w:t xml:space="preserve">) </w:t>
+              <w:t>)</w:t>
             </w:r>
           </w:p>
           <w:p>
             <w:pPr>
               <w:pStyle w:val="Normal"/>
+              <w:widowControl w:val="false"/>
               <w:spacing w:before="0" w:after="120"/>
               <w:rPr/>
             </w:pPr>
@@ -781,17 +823,19 @@
             </w:r>
             <w:r>
               <w:rPr/>
-              <w:t xml:space="preserve">: </w:t>
+              <w:t>:</w:t>
             </w:r>
           </w:p>
           <w:p>
             <w:pPr>
               <w:pStyle w:val="Normal"/>
+              <w:widowControl w:val="false"/>
               <w:numPr>
                 <w:ilvl w:val="0"/>
                 <w:numId w:val="2"/>
               </w:numPr>
               <w:tabs>
+                <w:tab w:val="clear" w:pos="708"/>
                 <w:tab w:val="left" w:pos="707" w:leader="none"/>
                 <w:tab w:val="left" w:pos="720" w:leader="none"/>
               </w:tabs>
@@ -835,11 +879,13 @@
           <w:p>
             <w:pPr>
               <w:pStyle w:val="Normal"/>
+              <w:widowControl w:val="false"/>
               <w:numPr>
                 <w:ilvl w:val="0"/>
                 <w:numId w:val="2"/>
               </w:numPr>
               <w:tabs>
+                <w:tab w:val="clear" w:pos="708"/>
                 <w:tab w:val="left" w:pos="707" w:leader="none"/>
                 <w:tab w:val="left" w:pos="720" w:leader="none"/>
               </w:tabs>
@@ -915,6 +961,7 @@
           <w:p>
             <w:pPr>
               <w:pStyle w:val="Normal"/>
+              <w:widowControl w:val="false"/>
               <w:spacing w:before="0" w:after="120"/>
               <w:rPr/>
             </w:pPr>
@@ -934,11 +981,13 @@
           <w:p>
             <w:pPr>
               <w:pStyle w:val="Normal"/>
+              <w:widowControl w:val="false"/>
               <w:numPr>
                 <w:ilvl w:val="0"/>
                 <w:numId w:val="2"/>
               </w:numPr>
               <w:tabs>
+                <w:tab w:val="clear" w:pos="708"/>
                 <w:tab w:val="left" w:pos="707" w:leader="none"/>
                 <w:tab w:val="left" w:pos="720" w:leader="none"/>
               </w:tabs>
@@ -971,6 +1020,7 @@
           <w:p>
             <w:pPr>
               <w:pStyle w:val="Normal"/>
+              <w:widowControl w:val="false"/>
               <w:spacing w:before="0" w:after="120"/>
               <w:rPr/>
             </w:pPr>
@@ -996,11 +1046,13 @@
           <w:p>
             <w:pPr>
               <w:pStyle w:val="Normal"/>
+              <w:widowControl w:val="false"/>
               <w:numPr>
                 <w:ilvl w:val="0"/>
                 <w:numId w:val="2"/>
               </w:numPr>
               <w:tabs>
+                <w:tab w:val="clear" w:pos="708"/>
                 <w:tab w:val="left" w:pos="707" w:leader="none"/>
                 <w:tab w:val="left" w:pos="720" w:leader="none"/>
               </w:tabs>
@@ -1038,11 +1090,13 @@
           <w:p>
             <w:pPr>
               <w:pStyle w:val="Normal"/>
+              <w:widowControl w:val="false"/>
               <w:numPr>
                 <w:ilvl w:val="0"/>
                 <w:numId w:val="2"/>
               </w:numPr>
               <w:tabs>
+                <w:tab w:val="clear" w:pos="708"/>
                 <w:tab w:val="left" w:pos="707" w:leader="none"/>
                 <w:tab w:val="left" w:pos="720" w:leader="none"/>
               </w:tabs>
@@ -1098,17 +1152,17 @@
           <w:tcPr>
             <w:tcW w:w="4935" w:type="dxa"/>
             <w:tcBorders>
+              <w:top w:val="single" w:sz="2" w:space="0" w:color="808080"/>
               <w:left w:val="single" w:sz="2" w:space="0" w:color="808080"/>
               <w:bottom w:val="single" w:sz="20" w:space="0" w:color="808080"/>
               <w:right w:val="single" w:sz="20" w:space="0" w:color="808080"/>
-              <w:insideH w:val="single" w:sz="20" w:space="0" w:color="808080"/>
-              <w:insideV w:val="single" w:sz="20" w:space="0" w:color="808080"/>
             </w:tcBorders>
             <w:shd w:fill="auto" w:val="clear"/>
           </w:tcPr>
           <w:p>
             <w:pPr>
               <w:pStyle w:val="Normal"/>
+              <w:widowControl w:val="false"/>
               <w:snapToGrid w:val="false"/>
               <w:spacing w:before="0" w:after="120"/>
               <w:rPr/>
@@ -1132,11 +1186,13 @@
           <w:p>
             <w:pPr>
               <w:pStyle w:val="Normal"/>
+              <w:widowControl w:val="false"/>
               <w:numPr>
                 <w:ilvl w:val="0"/>
                 <w:numId w:val="2"/>
               </w:numPr>
               <w:tabs>
+                <w:tab w:val="clear" w:pos="708"/>
                 <w:tab w:val="left" w:pos="707" w:leader="none"/>
                 <w:tab w:val="left" w:pos="720" w:leader="none"/>
               </w:tabs>
@@ -1158,17 +1214,19 @@
                 <w:bCs/>
                 <w:lang w:val="en-GB"/>
               </w:rPr>
-              <w:t>JSF 2/primesFaces , Angular 6,7,8</w:t>
+              <w:t>JSF 2/primesFaces , Angular 6,...,18</w:t>
             </w:r>
           </w:p>
           <w:p>
             <w:pPr>
               <w:pStyle w:val="Normal"/>
+              <w:widowControl w:val="false"/>
               <w:numPr>
                 <w:ilvl w:val="0"/>
                 <w:numId w:val="2"/>
               </w:numPr>
               <w:tabs>
+                <w:tab w:val="clear" w:pos="708"/>
                 <w:tab w:val="left" w:pos="707" w:leader="none"/>
                 <w:tab w:val="left" w:pos="720" w:leader="none"/>
               </w:tabs>
@@ -1190,33 +1248,19 @@
                 <w:bCs/>
                 <w:lang w:val="en-GB"/>
               </w:rPr>
-              <w:t xml:space="preserve">Spring </w:t>
-            </w:r>
-            <w:r>
-              <w:rPr>
-                <w:b w:val="false"/>
-                <w:bCs w:val="false"/>
-                <w:lang w:val="en-GB"/>
-              </w:rPr>
-              <w:t xml:space="preserve">2.5 , 3 , </w:t>
-            </w:r>
-            <w:r>
-              <w:rPr>
-                <w:b/>
-                <w:bCs/>
-                <w:lang w:val="en-GB"/>
-              </w:rPr>
-              <w:t>4 , 5 , SpringBoot</w:t>
+              <w:t>Spring  5 , 6 , SpringBoot 2 et 3</w:t>
             </w:r>
           </w:p>
           <w:p>
             <w:pPr>
               <w:pStyle w:val="Normal"/>
+              <w:widowControl w:val="false"/>
               <w:numPr>
                 <w:ilvl w:val="0"/>
                 <w:numId w:val="2"/>
               </w:numPr>
               <w:tabs>
+                <w:tab w:val="clear" w:pos="708"/>
                 <w:tab w:val="left" w:pos="707" w:leader="none"/>
                 <w:tab w:val="left" w:pos="720" w:leader="none"/>
               </w:tabs>
@@ -1244,6 +1288,7 @@
           <w:p>
             <w:pPr>
               <w:pStyle w:val="Normal"/>
+              <w:widowControl w:val="false"/>
               <w:spacing w:before="0" w:after="120"/>
               <w:rPr/>
             </w:pPr>
@@ -1257,13 +1302,15 @@
             </w:r>
             <w:r>
               <w:rPr/>
-              <w:t xml:space="preserve"> : </w:t>
+              <w:t xml:space="preserve"> :</w:t>
             </w:r>
           </w:p>
           <w:p>
             <w:pPr>
               <w:pStyle w:val="Normal"/>
+              <w:widowControl w:val="false"/>
               <w:tabs>
+                <w:tab w:val="clear" w:pos="708"/>
                 <w:tab w:val="left" w:pos="707" w:leader="none"/>
               </w:tabs>
               <w:ind w:left="707" w:right="0" w:hanging="283"/>
@@ -1312,6 +1359,7 @@
           <w:p>
             <w:pPr>
               <w:pStyle w:val="Normal"/>
+              <w:widowControl w:val="false"/>
               <w:ind w:left="707" w:right="0" w:hanging="283"/>
               <w:rPr/>
             </w:pPr>
@@ -1333,7 +1381,7 @@
             </w:r>
             <w:r>
               <w:rPr>
-                <w:rFonts w:eastAsia="Symbol" w:cs="Times New Roman" w:ascii="Times New Roman" w:hAnsi="Times New Roman"/>
+                <w:rFonts w:eastAsia="Symbol" w:cs="Times New Roman"/>
                 <w:b/>
                 <w:bCs/>
                 <w:sz w:val="24"/>
@@ -1345,7 +1393,9 @@
           <w:p>
             <w:pPr>
               <w:pStyle w:val="Normal"/>
+              <w:widowControl w:val="false"/>
               <w:tabs>
+                <w:tab w:val="clear" w:pos="708"/>
                 <w:tab w:val="left" w:pos="707" w:leader="none"/>
               </w:tabs>
               <w:spacing w:before="0" w:after="120"/>
@@ -1388,6 +1438,7 @@
           <w:p>
             <w:pPr>
               <w:pStyle w:val="Normal"/>
+              <w:widowControl w:val="false"/>
               <w:spacing w:before="0" w:after="120"/>
               <w:rPr/>
             </w:pPr>
@@ -1401,13 +1452,15 @@
             </w:r>
             <w:r>
               <w:rPr/>
-              <w:t xml:space="preserve"> : </w:t>
+              <w:t xml:space="preserve"> :</w:t>
             </w:r>
           </w:p>
           <w:p>
             <w:pPr>
               <w:pStyle w:val="Normal"/>
+              <w:widowControl w:val="false"/>
               <w:tabs>
+                <w:tab w:val="clear" w:pos="708"/>
                 <w:tab w:val="left" w:pos="707" w:leader="none"/>
               </w:tabs>
               <w:ind w:left="707" w:right="0" w:hanging="283"/>
@@ -1443,7 +1496,17 @@
               <w:rPr>
                 <w:color w:val="000000"/>
               </w:rPr>
-              <w:t xml:space="preserve"> 8,9</w:t>
+              <w:t xml:space="preserve"> </w:t>
+            </w:r>
+            <w:r>
+              <w:rPr>
+                <w:rFonts w:eastAsia="Times New Roman" w:cs="Times New Roman"/>
+                <w:color w:val="000000"/>
+                <w:sz w:val="24"/>
+                <w:szCs w:val="24"/>
+                <w:lang w:val="fr-FR" w:eastAsia="fr-FR" w:bidi="fr-FR"/>
+              </w:rPr>
+              <w:t>10</w:t>
             </w:r>
             <w:r>
               <w:rPr>
@@ -1474,7 +1537,9 @@
           <w:p>
             <w:pPr>
               <w:pStyle w:val="Normal"/>
+              <w:widowControl w:val="false"/>
               <w:tabs>
+                <w:tab w:val="clear" w:pos="708"/>
                 <w:tab w:val="left" w:pos="707" w:leader="none"/>
               </w:tabs>
               <w:spacing w:before="0" w:after="120"/>
@@ -1507,7 +1572,7 @@
             </w:r>
             <w:r>
               <w:rPr>
-                <w:rFonts w:eastAsia="Symbol" w:cs="Times New Roman" w:ascii="Times New Roman" w:hAnsi="Times New Roman"/>
+                <w:rFonts w:eastAsia="Symbol" w:cs="Times New Roman"/>
                 <w:b/>
                 <w:bCs/>
                 <w:i w:val="false"/>
@@ -1515,13 +1580,15 @@
                 <w:sz w:val="24"/>
                 <w:szCs w:val="24"/>
               </w:rPr>
-              <w:t xml:space="preserve">NodeJs , npm </w:t>
+              <w:t>NodeJs , npm</w:t>
             </w:r>
           </w:p>
           <w:p>
             <w:pPr>
               <w:pStyle w:val="Normal"/>
+              <w:widowControl w:val="false"/>
               <w:tabs>
+                <w:tab w:val="clear" w:pos="708"/>
                 <w:tab w:val="left" w:pos="707" w:leader="none"/>
               </w:tabs>
               <w:spacing w:before="0" w:after="120"/>
@@ -1559,6 +1626,7 @@
           <w:p>
             <w:pPr>
               <w:pStyle w:val="Normal"/>
+              <w:widowControl w:val="false"/>
               <w:spacing w:before="0" w:after="120"/>
               <w:rPr/>
             </w:pPr>
@@ -1572,17 +1640,19 @@
             </w:r>
             <w:r>
               <w:rPr/>
-              <w:t xml:space="preserve">: </w:t>
+              <w:t>:</w:t>
             </w:r>
           </w:p>
           <w:p>
             <w:pPr>
               <w:pStyle w:val="Normal"/>
+              <w:widowControl w:val="false"/>
               <w:numPr>
                 <w:ilvl w:val="0"/>
                 <w:numId w:val="2"/>
               </w:numPr>
               <w:tabs>
+                <w:tab w:val="clear" w:pos="708"/>
                 <w:tab w:val="left" w:pos="707" w:leader="none"/>
                 <w:tab w:val="left" w:pos="720" w:leader="none"/>
               </w:tabs>
@@ -1744,6 +1814,7 @@
           <w:numId w:val="2"/>
         </w:numPr>
         <w:tabs>
+          <w:tab w:val="clear" w:pos="708"/>
           <w:tab w:val="left" w:pos="720" w:leader="none"/>
         </w:tabs>
         <w:ind w:left="720" w:right="0" w:hanging="360"/>
@@ -1820,6 +1891,7 @@
           <w:numId w:val="2"/>
         </w:numPr>
         <w:tabs>
+          <w:tab w:val="clear" w:pos="708"/>
           <w:tab w:val="left" w:pos="720" w:leader="none"/>
         </w:tabs>
         <w:ind w:left="720" w:right="0" w:hanging="360"/>
@@ -1892,6 +1964,7 @@
           <w:numId w:val="2"/>
         </w:numPr>
         <w:tabs>
+          <w:tab w:val="clear" w:pos="708"/>
           <w:tab w:val="left" w:pos="720" w:leader="none"/>
         </w:tabs>
         <w:ind w:left="720" w:right="0" w:hanging="360"/>
@@ -1925,6 +1998,7 @@
           <w:numId w:val="2"/>
         </w:numPr>
         <w:tabs>
+          <w:tab w:val="clear" w:pos="708"/>
           <w:tab w:val="left" w:pos="720" w:leader="none"/>
         </w:tabs>
         <w:ind w:left="720" w:right="0" w:hanging="360"/>
@@ -1958,6 +2032,7 @@
           <w:numId w:val="2"/>
         </w:numPr>
         <w:tabs>
+          <w:tab w:val="clear" w:pos="708"/>
           <w:tab w:val="left" w:pos="720" w:leader="none"/>
         </w:tabs>
         <w:ind w:left="720" w:right="0" w:hanging="360"/>
@@ -2014,7 +2089,26 @@
           <w:b/>
           <w:bCs/>
         </w:rPr>
-        <w:t xml:space="preserve">2005 / 2019 </w:t>
+        <w:t>2005 / 20</w:t>
+      </w:r>
+      <w:r>
+        <w:rPr>
+          <w:rFonts w:eastAsia="Times New Roman" w:cs="Times New Roman"/>
+          <w:b/>
+          <w:bCs/>
+          <w:color w:val="auto"/>
+          <w:sz w:val="24"/>
+          <w:szCs w:val="24"/>
+          <w:lang w:val="fr-FR" w:eastAsia="fr-FR" w:bidi="fr-FR"/>
+        </w:rPr>
+        <w:t>24</w:t>
+      </w:r>
+      <w:r>
+        <w:rPr>
+          <w:b/>
+          <w:bCs/>
+        </w:rPr>
+        <w:t xml:space="preserve"> </w:t>
       </w:r>
       <w:r>
         <w:rPr/>
@@ -2029,6 +2123,7 @@
           <w:numId w:val="2"/>
         </w:numPr>
         <w:tabs>
+          <w:tab w:val="clear" w:pos="708"/>
           <w:tab w:val="left" w:pos="720" w:leader="none"/>
         </w:tabs>
         <w:ind w:left="720" w:right="0" w:hanging="360"/>
@@ -2086,6 +2181,7 @@
           <w:numId w:val="2"/>
         </w:numPr>
         <w:tabs>
+          <w:tab w:val="clear" w:pos="708"/>
           <w:tab w:val="left" w:pos="720" w:leader="none"/>
         </w:tabs>
         <w:ind w:left="720" w:right="0" w:hanging="360"/>
@@ -2118,6 +2214,7 @@
           <w:numId w:val="2"/>
         </w:numPr>
         <w:tabs>
+          <w:tab w:val="clear" w:pos="708"/>
           <w:tab w:val="left" w:pos="720" w:leader="none"/>
         </w:tabs>
         <w:ind w:left="720" w:right="0" w:hanging="360"/>
@@ -2138,7 +2235,48 @@
           <w:i/>
           <w:iCs/>
         </w:rPr>
-        <w:t>Hibernate/JPA , Spring5 (spring-data , spring-boot , ….) , UML2/MDA, Typescprit ,  Angular6+,  ...</w:t>
+        <w:t>Hibernate/JPA , Spring</w:t>
+      </w:r>
+      <w:r>
+        <w:rPr>
+          <w:rFonts w:eastAsia="Times New Roman" w:cs="Times New Roman"/>
+          <w:b/>
+          <w:bCs/>
+          <w:i/>
+          <w:iCs/>
+          <w:color w:val="auto"/>
+          <w:sz w:val="24"/>
+          <w:szCs w:val="24"/>
+          <w:lang w:val="fr-FR" w:eastAsia="fr-FR" w:bidi="fr-FR"/>
+        </w:rPr>
+        <w:t>6</w:t>
+      </w:r>
+      <w:r>
+        <w:rPr>
+          <w:b/>
+          <w:bCs/>
+          <w:i/>
+          <w:iCs/>
+        </w:rPr>
+        <w:t>(spring-data , spring-boot , ….) , UML2/MDA, Typescprit ,  Angular1</w:t>
+      </w:r>
+      <w:r>
+        <w:rPr>
+          <w:b/>
+          <w:bCs/>
+          <w:i/>
+          <w:iCs/>
+        </w:rPr>
+        <w:t>8</w:t>
+      </w:r>
+      <w:r>
+        <w:rPr>
+          <w:b/>
+          <w:bCs/>
+          <w:i/>
+          <w:iCs/>
+        </w:rPr>
+        <w:t>,  ...</w:t>
       </w:r>
     </w:p>
     <w:p>
@@ -2233,6 +2371,7 @@
           <w:numId w:val="2"/>
         </w:numPr>
         <w:tabs>
+          <w:tab w:val="clear" w:pos="708"/>
           <w:tab w:val="left" w:pos="720" w:leader="none"/>
         </w:tabs>
         <w:ind w:left="720" w:right="0" w:hanging="360"/>
@@ -2255,6 +2394,7 @@
           <w:numId w:val="2"/>
         </w:numPr>
         <w:tabs>
+          <w:tab w:val="clear" w:pos="708"/>
           <w:tab w:val="left" w:pos="720" w:leader="none"/>
         </w:tabs>
         <w:ind w:left="720" w:right="0" w:hanging="360"/>
@@ -2277,6 +2417,7 @@
           <w:numId w:val="2"/>
         </w:numPr>
         <w:tabs>
+          <w:tab w:val="clear" w:pos="708"/>
           <w:tab w:val="left" w:pos="720" w:leader="none"/>
         </w:tabs>
         <w:ind w:left="720" w:right="0" w:hanging="360"/>
@@ -2335,6 +2476,7 @@
           <w:numId w:val="2"/>
         </w:numPr>
         <w:tabs>
+          <w:tab w:val="clear" w:pos="708"/>
           <w:tab w:val="left" w:pos="720" w:leader="none"/>
         </w:tabs>
         <w:ind w:left="720" w:right="0" w:hanging="360"/>
@@ -2357,6 +2499,7 @@
           <w:numId w:val="2"/>
         </w:numPr>
         <w:tabs>
+          <w:tab w:val="clear" w:pos="708"/>
           <w:tab w:val="left" w:pos="720" w:leader="none"/>
         </w:tabs>
         <w:ind w:left="720" w:right="0" w:hanging="360"/>
@@ -2379,6 +2522,7 @@
           <w:numId w:val="2"/>
         </w:numPr>
         <w:tabs>
+          <w:tab w:val="clear" w:pos="708"/>
           <w:tab w:val="left" w:pos="720" w:leader="none"/>
         </w:tabs>
         <w:ind w:left="720" w:right="0" w:hanging="360"/>
@@ -2428,6 +2572,7 @@
           <w:numId w:val="2"/>
         </w:numPr>
         <w:tabs>
+          <w:tab w:val="clear" w:pos="708"/>
           <w:tab w:val="left" w:pos="720" w:leader="none"/>
         </w:tabs>
         <w:ind w:left="720" w:right="0" w:hanging="360"/>
@@ -2450,6 +2595,7 @@
           <w:numId w:val="2"/>
         </w:numPr>
         <w:tabs>
+          <w:tab w:val="clear" w:pos="708"/>
           <w:tab w:val="left" w:pos="720" w:leader="none"/>
         </w:tabs>
         <w:ind w:left="720" w:right="0" w:hanging="360"/>
@@ -2472,6 +2618,7 @@
           <w:numId w:val="2"/>
         </w:numPr>
         <w:tabs>
+          <w:tab w:val="clear" w:pos="708"/>
           <w:tab w:val="left" w:pos="720" w:leader="none"/>
         </w:tabs>
         <w:ind w:left="720" w:right="0" w:hanging="360"/>
@@ -2494,6 +2641,7 @@
           <w:numId w:val="2"/>
         </w:numPr>
         <w:tabs>
+          <w:tab w:val="clear" w:pos="708"/>
           <w:tab w:val="left" w:pos="720" w:leader="none"/>
         </w:tabs>
         <w:ind w:left="720" w:right="0" w:hanging="360"/>
@@ -2505,7 +2653,15 @@
       </w:r>
       <w:r>
         <w:rPr/>
-        <w:t>Intégration des technologies récentes (Spring-Boot, Spring-Data , Docker  , Angular 6+ , PWA , ionic, ...).</w:t>
+        <w:t xml:space="preserve">Intégration des technologies récentes (Spring-Boot, Spring-Data , Docker  , Angular , </w:t>
+      </w:r>
+      <w:r>
+        <w:rPr/>
+        <w:t>nestJs</w:t>
+      </w:r>
+      <w:r>
+        <w:rPr/>
+        <w:t xml:space="preserve"> , PWA , ionic, ...).</w:t>
       </w:r>
     </w:p>
     <w:p>
@@ -2516,6 +2672,7 @@
           <w:numId w:val="2"/>
         </w:numPr>
         <w:tabs>
+          <w:tab w:val="clear" w:pos="708"/>
           <w:tab w:val="left" w:pos="720" w:leader="none"/>
         </w:tabs>
         <w:ind w:left="720" w:right="0" w:hanging="360"/>
@@ -2550,7 +2707,7 @@
     </w:p>
     <w:p>
       <w:pPr>
-        <w:pStyle w:val="Heading3"/>
+        <w:pStyle w:val="Titre3"/>
         <w:keepNext w:val="true"/>
         <w:spacing w:before="240" w:after="283"/>
         <w:jc w:val="left"/>
@@ -2601,6 +2758,7 @@
       <w:pPr>
         <w:pStyle w:val="Normal"/>
         <w:tabs>
+          <w:tab w:val="clear" w:pos="708"/>
           <w:tab w:val="left" w:pos="707" w:leader="none"/>
         </w:tabs>
         <w:spacing w:before="0" w:after="120"/>
@@ -2633,6 +2791,7 @@
       <w:pPr>
         <w:pStyle w:val="Normal"/>
         <w:tabs>
+          <w:tab w:val="clear" w:pos="708"/>
           <w:tab w:val="left" w:pos="707" w:leader="none"/>
         </w:tabs>
         <w:spacing w:before="0" w:after="120"/>
@@ -2667,6 +2826,7 @@
           <w:bottom w:val="single" w:sz="2" w:space="2" w:color="000000"/>
         </w:pBdr>
         <w:tabs>
+          <w:tab w:val="clear" w:pos="708"/>
           <w:tab w:val="left" w:pos="707" w:leader="none"/>
         </w:tabs>
         <w:spacing w:before="0" w:after="120"/>
@@ -2691,38 +2851,29 @@
         <w:tblW w:w="9345" w:type="dxa"/>
         <w:jc w:val="left"/>
         <w:tblInd w:w="-368" w:type="dxa"/>
-        <w:tblBorders>
-          <w:top w:val="single" w:sz="20" w:space="0" w:color="808080"/>
-          <w:left w:val="single" w:sz="20" w:space="0" w:color="808080"/>
-          <w:bottom w:val="single" w:sz="2" w:space="0" w:color="808080"/>
-          <w:right w:val="single" w:sz="20" w:space="0" w:color="808080"/>
-          <w:insideH w:val="single" w:sz="2" w:space="0" w:color="808080"/>
-          <w:insideV w:val="single" w:sz="20" w:space="0" w:color="808080"/>
-        </w:tblBorders>
+        <w:tblLayout w:type="fixed"/>
         <w:tblCellMar>
           <w:top w:w="0" w:type="dxa"/>
-          <w:left w:w="3" w:type="dxa"/>
+          <w:left w:w="25" w:type="dxa"/>
           <w:bottom w:w="0" w:type="dxa"/>
-          <w:right w:w="28" w:type="dxa"/>
+          <w:right w:w="25" w:type="dxa"/>
         </w:tblCellMar>
       </w:tblPr>
       <w:tblGrid>
-        <w:gridCol w:w="4410"/>
+        <w:gridCol w:w="4409"/>
         <w:gridCol w:w="4935"/>
       </w:tblGrid>
       <w:tr>
         <w:trPr/>
         <w:tc>
           <w:tcPr>
-            <w:tcW w:w="9345" w:type="dxa"/>
+            <w:tcW w:w="9344" w:type="dxa"/>
             <w:gridSpan w:val="2"/>
             <w:tcBorders>
               <w:top w:val="single" w:sz="20" w:space="0" w:color="808080"/>
               <w:left w:val="single" w:sz="20" w:space="0" w:color="808080"/>
               <w:bottom w:val="single" w:sz="2" w:space="0" w:color="808080"/>
               <w:right w:val="single" w:sz="20" w:space="0" w:color="808080"/>
-              <w:insideH w:val="single" w:sz="2" w:space="0" w:color="808080"/>
-              <w:insideV w:val="single" w:sz="20" w:space="0" w:color="808080"/>
             </w:tcBorders>
             <w:shd w:fill="auto" w:val="clear"/>
             <w:vAlign w:val="center"/>
@@ -2730,6 +2881,7 @@
           <w:p>
             <w:pPr>
               <w:pStyle w:val="Normal"/>
+              <w:widowControl w:val="false"/>
               <w:snapToGrid w:val="false"/>
               <w:spacing w:before="0" w:after="120"/>
               <w:jc w:val="center"/>
@@ -2758,17 +2910,19 @@
         <w:trPr/>
         <w:tc>
           <w:tcPr>
-            <w:tcW w:w="4410" w:type="dxa"/>
+            <w:tcW w:w="4409" w:type="dxa"/>
             <w:tcBorders>
+              <w:top w:val="single" w:sz="2" w:space="0" w:color="808080"/>
               <w:left w:val="single" w:sz="20" w:space="0" w:color="808080"/>
               <w:bottom w:val="single" w:sz="20" w:space="0" w:color="808080"/>
-              <w:insideH w:val="single" w:sz="20" w:space="0" w:color="808080"/>
+              <w:right w:val="single" w:sz="20" w:space="0" w:color="808080"/>
             </w:tcBorders>
             <w:shd w:fill="auto" w:val="clear"/>
           </w:tcPr>
           <w:p>
             <w:pPr>
               <w:pStyle w:val="Normal"/>
+              <w:widowControl w:val="false"/>
               <w:snapToGrid w:val="false"/>
               <w:spacing w:before="0" w:after="120"/>
               <w:rPr/>
@@ -2783,17 +2937,19 @@
             </w:r>
             <w:r>
               <w:rPr/>
-              <w:t xml:space="preserve">: </w:t>
+              <w:t>:</w:t>
             </w:r>
           </w:p>
           <w:p>
             <w:pPr>
               <w:pStyle w:val="Normal"/>
+              <w:widowControl w:val="false"/>
               <w:numPr>
                 <w:ilvl w:val="0"/>
                 <w:numId w:val="2"/>
               </w:numPr>
               <w:tabs>
+                <w:tab w:val="clear" w:pos="708"/>
                 <w:tab w:val="left" w:pos="707" w:leader="none"/>
                 <w:tab w:val="left" w:pos="720" w:leader="none"/>
               </w:tabs>
@@ -2816,19 +2972,17 @@
               </w:rPr>
               <w:t>C++</w:t>
             </w:r>
-            <w:r>
-              <w:rPr/>
-              <w:t xml:space="preserve"> </w:t>
-            </w:r>
           </w:p>
           <w:p>
             <w:pPr>
               <w:pStyle w:val="Normal"/>
+              <w:widowControl w:val="false"/>
               <w:numPr>
                 <w:ilvl w:val="0"/>
                 <w:numId w:val="2"/>
               </w:numPr>
               <w:tabs>
+                <w:tab w:val="clear" w:pos="708"/>
                 <w:tab w:val="left" w:pos="707" w:leader="none"/>
                 <w:tab w:val="left" w:pos="720" w:leader="none"/>
               </w:tabs>
@@ -2859,6 +3013,7 @@
           <w:p>
             <w:pPr>
               <w:pStyle w:val="Normal"/>
+              <w:widowControl w:val="false"/>
               <w:spacing w:before="0" w:after="120"/>
               <w:rPr/>
             </w:pPr>
@@ -2878,11 +3033,13 @@
           <w:p>
             <w:pPr>
               <w:pStyle w:val="Normal"/>
+              <w:widowControl w:val="false"/>
               <w:numPr>
                 <w:ilvl w:val="0"/>
                 <w:numId w:val="2"/>
               </w:numPr>
               <w:tabs>
+                <w:tab w:val="clear" w:pos="708"/>
                 <w:tab w:val="left" w:pos="707" w:leader="none"/>
                 <w:tab w:val="left" w:pos="720" w:leader="none"/>
               </w:tabs>
@@ -2909,11 +3066,13 @@
           <w:p>
             <w:pPr>
               <w:pStyle w:val="Normal"/>
+              <w:widowControl w:val="false"/>
               <w:numPr>
                 <w:ilvl w:val="0"/>
                 <w:numId w:val="4"/>
               </w:numPr>
               <w:tabs>
+                <w:tab w:val="clear" w:pos="708"/>
                 <w:tab w:val="left" w:pos="707" w:leader="none"/>
                 <w:tab w:val="left" w:pos="720" w:leader="none"/>
               </w:tabs>
@@ -2949,6 +3108,7 @@
           <w:p>
             <w:pPr>
               <w:pStyle w:val="Normal"/>
+              <w:widowControl w:val="false"/>
               <w:spacing w:before="0" w:after="120"/>
               <w:rPr/>
             </w:pPr>
@@ -2961,17 +3121,17 @@
           <w:tcPr>
             <w:tcW w:w="4935" w:type="dxa"/>
             <w:tcBorders>
+              <w:top w:val="single" w:sz="2" w:space="0" w:color="808080"/>
               <w:left w:val="single" w:sz="2" w:space="0" w:color="808080"/>
               <w:bottom w:val="single" w:sz="20" w:space="0" w:color="808080"/>
               <w:right w:val="single" w:sz="20" w:space="0" w:color="808080"/>
-              <w:insideH w:val="single" w:sz="20" w:space="0" w:color="808080"/>
-              <w:insideV w:val="single" w:sz="20" w:space="0" w:color="808080"/>
             </w:tcBorders>
             <w:shd w:fill="auto" w:val="clear"/>
           </w:tcPr>
           <w:p>
             <w:pPr>
               <w:pStyle w:val="Normal"/>
+              <w:widowControl w:val="false"/>
               <w:spacing w:before="0" w:after="120"/>
               <w:rPr/>
             </w:pPr>
@@ -2985,17 +3145,19 @@
             </w:r>
             <w:r>
               <w:rPr/>
-              <w:t xml:space="preserve">: </w:t>
+              <w:t>:</w:t>
             </w:r>
           </w:p>
           <w:p>
             <w:pPr>
               <w:pStyle w:val="Normal"/>
+              <w:widowControl w:val="false"/>
               <w:numPr>
                 <w:ilvl w:val="0"/>
                 <w:numId w:val="2"/>
               </w:numPr>
               <w:tabs>
+                <w:tab w:val="clear" w:pos="708"/>
                 <w:tab w:val="left" w:pos="707" w:leader="none"/>
                 <w:tab w:val="left" w:pos="720" w:leader="none"/>
               </w:tabs>
@@ -3039,11 +3201,13 @@
           <w:p>
             <w:pPr>
               <w:pStyle w:val="Normal"/>
+              <w:widowControl w:val="false"/>
               <w:numPr>
                 <w:ilvl w:val="0"/>
                 <w:numId w:val="2"/>
               </w:numPr>
               <w:tabs>
+                <w:tab w:val="clear" w:pos="708"/>
                 <w:tab w:val="left" w:pos="707" w:leader="none"/>
                 <w:tab w:val="left" w:pos="720" w:leader="none"/>
               </w:tabs>
@@ -3087,6 +3251,7 @@
           <w:p>
             <w:pPr>
               <w:pStyle w:val="Normal"/>
+              <w:widowControl w:val="false"/>
               <w:spacing w:before="0" w:after="120"/>
               <w:rPr/>
             </w:pPr>
@@ -3109,7 +3274,9 @@
           <w:p>
             <w:pPr>
               <w:pStyle w:val="Normal"/>
+              <w:widowControl w:val="false"/>
               <w:tabs>
+                <w:tab w:val="clear" w:pos="708"/>
                 <w:tab w:val="left" w:pos="720" w:leader="none"/>
               </w:tabs>
               <w:ind w:left="720" w:right="0" w:hanging="360"/>
@@ -3131,14 +3298,14 @@
             </w:r>
             <w:r>
               <w:rPr>
-                <w:rFonts w:eastAsia="Symbol" w:cs="Times New Roman" w:ascii="Times New Roman" w:hAnsi="Times New Roman"/>
+                <w:rFonts w:eastAsia="Symbol" w:cs="Times New Roman"/>
                 <w:lang w:val="en-GB"/>
               </w:rPr>
               <w:t xml:space="preserve">RMI, </w:t>
             </w:r>
             <w:r>
               <w:rPr>
-                <w:rFonts w:cs="Times New Roman" w:ascii="Times New Roman" w:hAnsi="Times New Roman"/>
+                <w:rFonts w:cs="Times New Roman"/>
                 <w:b/>
                 <w:bCs/>
                 <w:lang w:val="en-GB"/>
@@ -3147,15 +3314,16 @@
             </w:r>
             <w:r>
               <w:rPr>
-                <w:rFonts w:cs="Times New Roman" w:ascii="Times New Roman" w:hAnsi="Times New Roman"/>
+                <w:rFonts w:cs="Times New Roman"/>
                 <w:lang w:val="en-GB"/>
               </w:rPr>
-              <w:t xml:space="preserve"> / WSDL / BPEL </w:t>
+              <w:t xml:space="preserve"> / WSDL / BPEL</w:t>
             </w:r>
           </w:p>
           <w:p>
             <w:pPr>
               <w:pStyle w:val="Normal"/>
+              <w:widowControl w:val="false"/>
               <w:spacing w:before="0" w:after="120"/>
               <w:rPr/>
             </w:pPr>
@@ -3169,13 +3337,15 @@
             </w:r>
             <w:r>
               <w:rPr/>
-              <w:t xml:space="preserve"> : </w:t>
+              <w:t xml:space="preserve"> :</w:t>
             </w:r>
           </w:p>
           <w:p>
             <w:pPr>
               <w:pStyle w:val="Normal"/>
+              <w:widowControl w:val="false"/>
               <w:tabs>
+                <w:tab w:val="clear" w:pos="708"/>
                 <w:tab w:val="left" w:pos="707" w:leader="none"/>
               </w:tabs>
               <w:spacing w:before="0" w:after="120"/>
@@ -3267,6 +3437,7 @@
       <w:pPr>
         <w:pStyle w:val="Normal"/>
         <w:tabs>
+          <w:tab w:val="clear" w:pos="708"/>
           <w:tab w:val="left" w:pos="720" w:leader="none"/>
         </w:tabs>
         <w:spacing w:before="0" w:after="120"/>
@@ -3675,7 +3846,7 @@
           <w:i w:val="false"/>
           <w:iCs w:val="false"/>
         </w:rPr>
-        <w:t xml:space="preserve">Spring 5 </w:t>
+        <w:t xml:space="preserve">Spring 5 et 6 </w:t>
       </w:r>
       <w:r>
         <w:rPr>
@@ -3711,7 +3882,25 @@
           <w:i w:val="false"/>
           <w:iCs w:val="false"/>
         </w:rPr>
-        <w:t xml:space="preserve">  M2i  et IB-Formation.</w:t>
+        <w:t xml:space="preserve">  M2i  et IB-Formation </w:t>
+      </w:r>
+      <w:r>
+        <w:rPr>
+          <w:b/>
+          <w:bCs/>
+          <w:i w:val="false"/>
+          <w:iCs w:val="false"/>
+        </w:rPr>
+        <w:t>et Orsys</w:t>
+      </w:r>
+      <w:r>
+        <w:rPr>
+          <w:b/>
+          <w:bCs/>
+          <w:i w:val="false"/>
+          <w:iCs w:val="false"/>
+        </w:rPr>
+        <w:t>.</w:t>
       </w:r>
     </w:p>
     <w:p>
@@ -3743,11 +3932,16 @@
       <w:pPr>
         <w:pStyle w:val="Normal"/>
         <w:tabs>
+          <w:tab w:val="clear" w:pos="708"/>
           <w:tab w:val="left" w:pos="720" w:leader="none"/>
         </w:tabs>
         <w:spacing w:before="0" w:after="120"/>
         <w:ind w:left="720" w:right="0" w:hanging="360"/>
-        <w:rPr/>
+        <w:rPr>
+          <w:b/>
+          <w:b/>
+          <w:bCs/>
+        </w:rPr>
       </w:pPr>
       <w:r>
         <w:rPr>
@@ -3766,19 +3960,54 @@
           <w:b w:val="false"/>
           <w:bCs w:val="false"/>
         </w:rPr>
-        <w:t>Site web</w:t>
-      </w:r>
-      <w:r>
-        <w:rPr>
-          <w:b/>
-          <w:bCs/>
-        </w:rPr>
-        <w:t xml:space="preserve"> "le-flow-des-mots.fr" réalisé avec angular , ng-bootstrap et NodeJs</w:t>
-      </w:r>
-    </w:p>
-    <w:p>
-      <w:pPr>
-        <w:pStyle w:val="Normal"/>
+        <w:t>site</w:t>
+      </w:r>
+      <w:r>
+        <w:rPr>
+          <w:b/>
+          <w:bCs/>
+        </w:rPr>
+        <w:t xml:space="preserve"> "www.d-defrance.fr" réalisé avec angular et NodeJs</w:t>
+      </w:r>
+    </w:p>
+    <w:p>
+      <w:pPr>
+        <w:pStyle w:val="Normal"/>
+        <w:spacing w:before="0" w:after="120"/>
+        <w:jc w:val="center"/>
+        <w:rPr>
+          <w:rFonts w:ascii="Times New Roman" w:hAnsi="Times New Roman" w:eastAsia="Times New Roman" w:cs="Times New Roman"/>
+          <w:b/>
+          <w:b/>
+          <w:bCs/>
+          <w:color w:val="auto"/>
+          <w:sz w:val="36"/>
+          <w:szCs w:val="36"/>
+          <w:u w:val="single"/>
+          <w:lang w:val="fr-FR" w:eastAsia="fr-FR" w:bidi="fr-FR"/>
+        </w:rPr>
+      </w:pPr>
+      <w:r>
+        <w:rPr>
+          <w:rFonts w:eastAsia="Times New Roman" w:cs="Times New Roman"/>
+          <w:b/>
+          <w:bCs/>
+          <w:color w:val="auto"/>
+          <w:sz w:val="36"/>
+          <w:szCs w:val="36"/>
+          <w:u w:val="single"/>
+          <w:lang w:val="fr-FR" w:eastAsia="fr-FR" w:bidi="fr-FR"/>
+        </w:rPr>
+        <w:t>Principales formations souvent animées en  2022-2024</w:t>
+      </w:r>
+    </w:p>
+    <w:p>
+      <w:pPr>
+        <w:pStyle w:val="Normal"/>
+        <w:tabs>
+          <w:tab w:val="clear" w:pos="708"/>
+          <w:tab w:val="left" w:pos="720" w:leader="none"/>
+        </w:tabs>
         <w:spacing w:before="0" w:after="120"/>
         <w:ind w:left="720" w:right="0" w:hanging="360"/>
         <w:rPr/>
@@ -3796,15 +4025,88 @@
         <w:tab/>
       </w:r>
       <w:r>
-        <w:rPr/>
-        <w:t xml:space="preserve">En cours de réalisation : application de QCM en mode Saas </w:t>
-      </w:r>
-      <w:r>
-        <w:rPr>
-          <w:b/>
-          <w:bCs/>
-        </w:rPr>
-        <w:t>(prévu début 2020)</w:t>
+        <w:rPr>
+          <w:rFonts w:eastAsia="Times New Roman" w:cs="Times New Roman"/>
+          <w:b/>
+          <w:bCs/>
+          <w:color w:val="auto"/>
+          <w:sz w:val="24"/>
+          <w:szCs w:val="24"/>
+          <w:lang w:val="fr-FR" w:eastAsia="fr-FR" w:bidi="fr-FR"/>
+        </w:rPr>
+        <w:t>SpringFramework</w:t>
+      </w:r>
+      <w:r>
+        <w:rPr>
+          <w:rFonts w:eastAsia="Times New Roman" w:cs="Times New Roman"/>
+          <w:b w:val="false"/>
+          <w:bCs w:val="false"/>
+          <w:color w:val="auto"/>
+          <w:sz w:val="24"/>
+          <w:szCs w:val="24"/>
+          <w:lang w:val="fr-FR" w:eastAsia="fr-FR" w:bidi="fr-FR"/>
+        </w:rPr>
+        <w:t xml:space="preserve"> et </w:t>
+      </w:r>
+      <w:r>
+        <w:rPr>
+          <w:rFonts w:eastAsia="Times New Roman" w:cs="Times New Roman"/>
+          <w:b/>
+          <w:bCs/>
+          <w:color w:val="auto"/>
+          <w:sz w:val="24"/>
+          <w:szCs w:val="24"/>
+          <w:lang w:val="fr-FR" w:eastAsia="fr-FR" w:bidi="fr-FR"/>
+        </w:rPr>
+        <w:t>SpringBoot</w:t>
+      </w:r>
+      <w:r>
+        <w:rPr>
+          <w:rFonts w:eastAsia="Times New Roman" w:cs="Times New Roman"/>
+          <w:b w:val="false"/>
+          <w:bCs w:val="false"/>
+          <w:color w:val="auto"/>
+          <w:sz w:val="24"/>
+          <w:szCs w:val="24"/>
+          <w:lang w:val="fr-FR" w:eastAsia="fr-FR" w:bidi="fr-FR"/>
+        </w:rPr>
+        <w:t xml:space="preserve"> (avec SpringMvc et SpringBatch)</w:t>
+      </w:r>
+    </w:p>
+    <w:p>
+      <w:pPr>
+        <w:pStyle w:val="Normal"/>
+        <w:tabs>
+          <w:tab w:val="clear" w:pos="708"/>
+          <w:tab w:val="left" w:pos="720" w:leader="none"/>
+        </w:tabs>
+        <w:spacing w:before="0" w:after="120"/>
+        <w:ind w:left="720" w:right="0" w:hanging="360"/>
+        <w:rPr/>
+      </w:pPr>
+      <w:r>
+        <w:rPr>
+          <w:rFonts w:eastAsia="Symbol" w:cs="Symbol" w:ascii="Symbol" w:hAnsi="Symbol"/>
+          <w:b w:val="false"/>
+          <w:bCs w:val="false"/>
+          <w:color w:val="auto"/>
+          <w:sz w:val="24"/>
+          <w:szCs w:val="24"/>
+          <w:lang w:val="fr-FR" w:eastAsia="fr-FR" w:bidi="fr-FR"/>
+        </w:rPr>
+        <w:t xml:space="preserve">    </w:t>
+      </w:r>
+      <w:r>
+        <w:rPr>
+          <w:rFonts w:eastAsia="Times New Roman" w:cs="Times New Roman"/>
+          <w:b/>
+          <w:bCs/>
+          <w:color w:val="auto"/>
+          <w:sz w:val="24"/>
+          <w:szCs w:val="24"/>
+          <w:lang w:val="fr-FR" w:eastAsia="fr-FR" w:bidi="fr-FR"/>
+        </w:rPr>
+        <w:t>NodeJs , javascript/typescript et Angular</w:t>
       </w:r>
     </w:p>
     <w:sectPr>
@@ -3821,7 +4123,7 @@
 </file>
 
 <file path=word/numbering.xml><?xml version="1.0" encoding="utf-8"?>
-<w:numbering xmlns:w="http://schemas.openxmlformats.org/wordprocessingml/2006/main" xmlns:o="urn:schemas-microsoft-com:office:office" xmlns:r="http://schemas.openxmlformats.org/officeDocument/2006/relationships" xmlns:v="urn:schemas-microsoft-com:vml">
+<w:numbering xmlns:w="http://schemas.openxmlformats.org/wordprocessingml/2006/main" xmlns:o="urn:schemas-microsoft-com:office:office" xmlns:r="http://schemas.openxmlformats.org/officeDocument/2006/relationships" xmlns:v="urn:schemas-microsoft-com:vml" xmlns:mc="http://schemas.openxmlformats.org/markup-compatibility/2006" xmlns:w14="http://schemas.microsoft.com/office/word/2010/wordml" mc:Ignorable="w14">
   <w:abstractNum w:abstractNumId="1">
     <w:lvl w:ilvl="0">
       <w:start w:val="1"/>
@@ -3831,9 +4133,11 @@
       <w:lvlText w:val=""/>
       <w:lvlJc w:val="left"/>
       <w:pPr>
+        <w:tabs>
+          <w:tab w:val="num" w:pos="0"/>
+        </w:tabs>
         <w:ind w:left="432" w:hanging="432"/>
       </w:pPr>
-      <w:rPr/>
     </w:lvl>
     <w:lvl w:ilvl="1">
       <w:start w:val="1"/>
@@ -3843,9 +4147,11 @@
       <w:lvlText w:val=""/>
       <w:lvlJc w:val="left"/>
       <w:pPr>
+        <w:tabs>
+          <w:tab w:val="num" w:pos="0"/>
+        </w:tabs>
         <w:ind w:left="576" w:hanging="576"/>
       </w:pPr>
-      <w:rPr/>
     </w:lvl>
     <w:lvl w:ilvl="2">
       <w:start w:val="1"/>
@@ -3855,9 +4161,11 @@
       <w:lvlText w:val=""/>
       <w:lvlJc w:val="left"/>
       <w:pPr>
+        <w:tabs>
+          <w:tab w:val="num" w:pos="0"/>
+        </w:tabs>
         <w:ind w:left="720" w:hanging="720"/>
       </w:pPr>
-      <w:rPr/>
     </w:lvl>
     <w:lvl w:ilvl="3">
       <w:start w:val="1"/>
@@ -3866,6 +4174,9 @@
       <w:lvlText w:val=""/>
       <w:lvlJc w:val="left"/>
       <w:pPr>
+        <w:tabs>
+          <w:tab w:val="num" w:pos="0"/>
+        </w:tabs>
         <w:ind w:left="0" w:hanging="0"/>
       </w:pPr>
     </w:lvl>
@@ -3876,6 +4187,9 @@
       <w:lvlText w:val=""/>
       <w:lvlJc w:val="left"/>
       <w:pPr>
+        <w:tabs>
+          <w:tab w:val="num" w:pos="0"/>
+        </w:tabs>
         <w:ind w:left="0" w:hanging="0"/>
       </w:pPr>
     </w:lvl>
@@ -3886,6 +4200,9 @@
       <w:lvlText w:val=""/>
       <w:lvlJc w:val="left"/>
       <w:pPr>
+        <w:tabs>
+          <w:tab w:val="num" w:pos="0"/>
+        </w:tabs>
         <w:ind w:left="0" w:hanging="0"/>
       </w:pPr>
     </w:lvl>
@@ -3896,6 +4213,9 @@
       <w:lvlText w:val=""/>
       <w:lvlJc w:val="left"/>
       <w:pPr>
+        <w:tabs>
+          <w:tab w:val="num" w:pos="0"/>
+        </w:tabs>
         <w:ind w:left="0" w:hanging="0"/>
       </w:pPr>
     </w:lvl>
@@ -3906,6 +4226,9 @@
       <w:lvlText w:val=""/>
       <w:lvlJc w:val="left"/>
       <w:pPr>
+        <w:tabs>
+          <w:tab w:val="num" w:pos="0"/>
+        </w:tabs>
         <w:ind w:left="0" w:hanging="0"/>
       </w:pPr>
     </w:lvl>
@@ -3916,6 +4239,9 @@
       <w:lvlText w:val=""/>
       <w:lvlJc w:val="left"/>
       <w:pPr>
+        <w:tabs>
+          <w:tab w:val="num" w:pos="0"/>
+        </w:tabs>
         <w:ind w:left="0" w:hanging="0"/>
       </w:pPr>
     </w:lvl>
@@ -3925,9 +4251,12 @@
       <w:start w:val="1"/>
       <w:numFmt w:val="none"/>
       <w:suff w:val="nothing"/>
-      <w:lvlText w:val="·"/>
+      <w:lvlText w:val=""/>
       <w:lvlJc w:val="left"/>
       <w:pPr>
+        <w:tabs>
+          <w:tab w:val="num" w:pos="0"/>
+        </w:tabs>
         <w:ind w:left="360" w:hanging="360"/>
       </w:pPr>
       <w:rPr>
@@ -3935,9 +4264,105 @@
         <w:b w:val="false"/>
         <w:iCs/>
         <w:bCs w:val="false"/>
-        <w:rFonts w:ascii="Symbol" w:hAnsi="Symbol" w:cs="Symbol"/>
+        <w:rFonts w:cs="Symbol"/>
         <w:lang w:val="en-GB"/>
       </w:rPr>
+    </w:lvl>
+    <w:lvl w:ilvl="1">
+      <w:start w:val="1"/>
+      <w:numFmt w:val="decimal"/>
+      <w:lvlText w:val="%2."/>
+      <w:lvlJc w:val="left"/>
+      <w:pPr>
+        <w:tabs>
+          <w:tab w:val="num" w:pos="1080"/>
+        </w:tabs>
+        <w:ind w:left="1080" w:hanging="360"/>
+      </w:pPr>
+    </w:lvl>
+    <w:lvl w:ilvl="2">
+      <w:start w:val="1"/>
+      <w:numFmt w:val="decimal"/>
+      <w:lvlText w:val="%3."/>
+      <w:lvlJc w:val="left"/>
+      <w:pPr>
+        <w:tabs>
+          <w:tab w:val="num" w:pos="1440"/>
+        </w:tabs>
+        <w:ind w:left="1440" w:hanging="360"/>
+      </w:pPr>
+    </w:lvl>
+    <w:lvl w:ilvl="3">
+      <w:start w:val="1"/>
+      <w:numFmt w:val="decimal"/>
+      <w:lvlText w:val="%4."/>
+      <w:lvlJc w:val="left"/>
+      <w:pPr>
+        <w:tabs>
+          <w:tab w:val="num" w:pos="1800"/>
+        </w:tabs>
+        <w:ind w:left="1800" w:hanging="360"/>
+      </w:pPr>
+    </w:lvl>
+    <w:lvl w:ilvl="4">
+      <w:start w:val="1"/>
+      <w:numFmt w:val="decimal"/>
+      <w:lvlText w:val="%5."/>
+      <w:lvlJc w:val="left"/>
+      <w:pPr>
+        <w:tabs>
+          <w:tab w:val="num" w:pos="2160"/>
+        </w:tabs>
+        <w:ind w:left="2160" w:hanging="360"/>
+      </w:pPr>
+    </w:lvl>
+    <w:lvl w:ilvl="5">
+      <w:start w:val="1"/>
+      <w:numFmt w:val="decimal"/>
+      <w:lvlText w:val="%6."/>
+      <w:lvlJc w:val="left"/>
+      <w:pPr>
+        <w:tabs>
+          <w:tab w:val="num" w:pos="2520"/>
+        </w:tabs>
+        <w:ind w:left="2520" w:hanging="360"/>
+      </w:pPr>
+    </w:lvl>
+    <w:lvl w:ilvl="6">
+      <w:start w:val="1"/>
+      <w:numFmt w:val="decimal"/>
+      <w:lvlText w:val="%7."/>
+      <w:lvlJc w:val="left"/>
+      <w:pPr>
+        <w:tabs>
+          <w:tab w:val="num" w:pos="2880"/>
+        </w:tabs>
+        <w:ind w:left="2880" w:hanging="360"/>
+      </w:pPr>
+    </w:lvl>
+    <w:lvl w:ilvl="7">
+      <w:start w:val="1"/>
+      <w:numFmt w:val="decimal"/>
+      <w:lvlText w:val="%8."/>
+      <w:lvlJc w:val="left"/>
+      <w:pPr>
+        <w:tabs>
+          <w:tab w:val="num" w:pos="3240"/>
+        </w:tabs>
+        <w:ind w:left="3240" w:hanging="360"/>
+      </w:pPr>
+    </w:lvl>
+    <w:lvl w:ilvl="8">
+      <w:start w:val="1"/>
+      <w:numFmt w:val="decimal"/>
+      <w:lvlText w:val="%9."/>
+      <w:lvlJc w:val="left"/>
+      <w:pPr>
+        <w:tabs>
+          <w:tab w:val="num" w:pos="3600"/>
+        </w:tabs>
+        <w:ind w:left="3600" w:hanging="360"/>
+      </w:pPr>
     </w:lvl>
   </w:abstractNum>
   <w:abstractNum w:abstractNumId="3">
@@ -3956,7 +4381,6 @@
         <w:rFonts w:ascii="Symbol" w:hAnsi="Symbol" w:cs="Symbol" w:hint="default"/>
         <w:sz w:val="18"/>
         <w:szCs w:val="18"/>
-        <w:rFonts w:cs="StarSymbol;Arial Unicode MS"/>
       </w:rPr>
     </w:lvl>
     <w:lvl w:ilvl="1">
@@ -3974,7 +4398,6 @@
         <w:rFonts w:ascii="OpenSymbol" w:hAnsi="OpenSymbol" w:cs="OpenSymbol" w:hint="default"/>
         <w:sz w:val="18"/>
         <w:szCs w:val="18"/>
-        <w:rFonts w:cs="StarSymbol;Arial Unicode MS"/>
       </w:rPr>
     </w:lvl>
     <w:lvl w:ilvl="2">
@@ -3992,7 +4415,6 @@
         <w:rFonts w:ascii="OpenSymbol" w:hAnsi="OpenSymbol" w:cs="OpenSymbol" w:hint="default"/>
         <w:sz w:val="18"/>
         <w:szCs w:val="18"/>
-        <w:rFonts w:cs="StarSymbol;Arial Unicode MS"/>
       </w:rPr>
     </w:lvl>
     <w:lvl w:ilvl="3">
@@ -4010,7 +4432,6 @@
         <w:rFonts w:ascii="Symbol" w:hAnsi="Symbol" w:cs="Symbol" w:hint="default"/>
         <w:sz w:val="18"/>
         <w:szCs w:val="18"/>
-        <w:rFonts w:cs="StarSymbol;Arial Unicode MS"/>
       </w:rPr>
     </w:lvl>
     <w:lvl w:ilvl="4">
@@ -4028,7 +4449,6 @@
         <w:rFonts w:ascii="OpenSymbol" w:hAnsi="OpenSymbol" w:cs="OpenSymbol" w:hint="default"/>
         <w:sz w:val="18"/>
         <w:szCs w:val="18"/>
-        <w:rFonts w:cs="StarSymbol;Arial Unicode MS"/>
       </w:rPr>
     </w:lvl>
     <w:lvl w:ilvl="5">
@@ -4046,7 +4466,6 @@
         <w:rFonts w:ascii="OpenSymbol" w:hAnsi="OpenSymbol" w:cs="OpenSymbol" w:hint="default"/>
         <w:sz w:val="18"/>
         <w:szCs w:val="18"/>
-        <w:rFonts w:cs="StarSymbol;Arial Unicode MS"/>
       </w:rPr>
     </w:lvl>
     <w:lvl w:ilvl="6">
@@ -4064,7 +4483,6 @@
         <w:rFonts w:ascii="Symbol" w:hAnsi="Symbol" w:cs="Symbol" w:hint="default"/>
         <w:sz w:val="18"/>
         <w:szCs w:val="18"/>
-        <w:rFonts w:cs="StarSymbol;Arial Unicode MS"/>
       </w:rPr>
     </w:lvl>
     <w:lvl w:ilvl="7">
@@ -4082,7 +4500,6 @@
         <w:rFonts w:ascii="OpenSymbol" w:hAnsi="OpenSymbol" w:cs="OpenSymbol" w:hint="default"/>
         <w:sz w:val="18"/>
         <w:szCs w:val="18"/>
-        <w:rFonts w:cs="StarSymbol;Arial Unicode MS"/>
       </w:rPr>
     </w:lvl>
     <w:lvl w:ilvl="8">
@@ -4100,7 +4517,6 @@
         <w:rFonts w:ascii="OpenSymbol" w:hAnsi="OpenSymbol" w:cs="OpenSymbol" w:hint="default"/>
         <w:sz w:val="18"/>
         <w:szCs w:val="18"/>
-        <w:rFonts w:cs="StarSymbol;Arial Unicode MS"/>
       </w:rPr>
     </w:lvl>
   </w:abstractNum>
@@ -4120,7 +4536,6 @@
         <w:rFonts w:ascii="Symbol" w:hAnsi="Symbol" w:cs="Symbol" w:hint="default"/>
         <w:sz w:val="18"/>
         <w:szCs w:val="18"/>
-        <w:rFonts w:cs="StarSymbol;Arial Unicode MS"/>
       </w:rPr>
     </w:lvl>
     <w:lvl w:ilvl="1">
@@ -4138,7 +4553,6 @@
         <w:rFonts w:ascii="OpenSymbol" w:hAnsi="OpenSymbol" w:cs="OpenSymbol" w:hint="default"/>
         <w:sz w:val="18"/>
         <w:szCs w:val="18"/>
-        <w:rFonts w:cs="StarSymbol;Arial Unicode MS"/>
       </w:rPr>
     </w:lvl>
     <w:lvl w:ilvl="2">
@@ -4156,7 +4570,6 @@
         <w:rFonts w:ascii="OpenSymbol" w:hAnsi="OpenSymbol" w:cs="OpenSymbol" w:hint="default"/>
         <w:sz w:val="18"/>
         <w:szCs w:val="18"/>
-        <w:rFonts w:cs="StarSymbol;Arial Unicode MS"/>
       </w:rPr>
     </w:lvl>
     <w:lvl w:ilvl="3">
@@ -4174,7 +4587,6 @@
         <w:rFonts w:ascii="Symbol" w:hAnsi="Symbol" w:cs="Symbol" w:hint="default"/>
         <w:sz w:val="18"/>
         <w:szCs w:val="18"/>
-        <w:rFonts w:cs="StarSymbol;Arial Unicode MS"/>
       </w:rPr>
     </w:lvl>
     <w:lvl w:ilvl="4">
@@ -4192,7 +4604,6 @@
         <w:rFonts w:ascii="OpenSymbol" w:hAnsi="OpenSymbol" w:cs="OpenSymbol" w:hint="default"/>
         <w:sz w:val="18"/>
         <w:szCs w:val="18"/>
-        <w:rFonts w:cs="StarSymbol;Arial Unicode MS"/>
       </w:rPr>
     </w:lvl>
     <w:lvl w:ilvl="5">
@@ -4210,7 +4621,6 @@
         <w:rFonts w:ascii="OpenSymbol" w:hAnsi="OpenSymbol" w:cs="OpenSymbol" w:hint="default"/>
         <w:sz w:val="18"/>
         <w:szCs w:val="18"/>
-        <w:rFonts w:cs="StarSymbol;Arial Unicode MS"/>
       </w:rPr>
     </w:lvl>
     <w:lvl w:ilvl="6">
@@ -4228,7 +4638,6 @@
         <w:rFonts w:ascii="Symbol" w:hAnsi="Symbol" w:cs="Symbol" w:hint="default"/>
         <w:sz w:val="18"/>
         <w:szCs w:val="18"/>
-        <w:rFonts w:cs="StarSymbol;Arial Unicode MS"/>
       </w:rPr>
     </w:lvl>
     <w:lvl w:ilvl="7">
@@ -4246,7 +4655,6 @@
         <w:rFonts w:ascii="OpenSymbol" w:hAnsi="OpenSymbol" w:cs="OpenSymbol" w:hint="default"/>
         <w:sz w:val="18"/>
         <w:szCs w:val="18"/>
-        <w:rFonts w:cs="StarSymbol;Arial Unicode MS"/>
       </w:rPr>
     </w:lvl>
     <w:lvl w:ilvl="8">
@@ -4264,7 +4672,6 @@
         <w:rFonts w:ascii="OpenSymbol" w:hAnsi="OpenSymbol" w:cs="OpenSymbol" w:hint="default"/>
         <w:sz w:val="18"/>
         <w:szCs w:val="18"/>
-        <w:rFonts w:cs="StarSymbol;Arial Unicode MS"/>
       </w:rPr>
     </w:lvl>
   </w:abstractNum>
@@ -4294,7 +4701,9 @@
       </w:rPr>
     </w:rPrDefault>
     <w:pPrDefault>
-      <w:pPr/>
+      <w:pPr>
+        <w:suppressAutoHyphens w:val="true"/>
+      </w:pPr>
     </w:pPrDefault>
   </w:docDefaults>
   <w:style w:type="paragraph" w:styleId="Normal">
@@ -4303,14 +4712,15 @@
     <w:pPr>
       <w:widowControl w:val="false"/>
       <w:suppressAutoHyphens w:val="true"/>
-      <w:kinsoku w:val="true"/>
       <w:overflowPunct w:val="true"/>
-      <w:autoSpaceDE w:val="false"/>
       <w:bidi w:val="0"/>
+      <w:spacing w:before="0" w:after="0"/>
+      <w:jc w:val="left"/>
     </w:pPr>
     <w:rPr>
       <w:rFonts w:ascii="Times New Roman" w:hAnsi="Times New Roman" w:eastAsia="Times New Roman" w:cs="Times New Roman"/>
       <w:color w:val="auto"/>
+      <w:kern w:val="0"/>
       <w:sz w:val="24"/>
       <w:szCs w:val="24"/>
       <w:lang w:val="fr-FR" w:eastAsia="fr-FR" w:bidi="fr-FR"/>
@@ -4318,62 +4728,80 @@
   </w:style>
   <w:style w:type="paragraph" w:styleId="Titre1">
     <w:name w:val="Heading 1"/>
-    <w:basedOn w:val="Titre"/>
-    <w:next w:val="Corpsdetexte"/>
+    <w:next w:val="Normal"/>
     <w:qFormat/>
     <w:pPr>
+      <w:widowControl w:val="false"/>
       <w:numPr>
         <w:ilvl w:val="0"/>
         <w:numId w:val="1"/>
       </w:numPr>
-      <w:spacing w:before="240" w:after="120"/>
+      <w:suppressAutoHyphens w:val="true"/>
+      <w:overflowPunct w:val="true"/>
+      <w:bidi w:val="0"/>
+      <w:spacing w:before="0" w:after="0"/>
+      <w:jc w:val="left"/>
       <w:outlineLvl w:val="0"/>
     </w:pPr>
     <w:rPr>
-      <w:b/>
-      <w:bCs/>
-      <w:sz w:val="36"/>
-      <w:szCs w:val="36"/>
+      <w:rFonts w:ascii="Times New Roman" w:hAnsi="Times New Roman" w:eastAsia="Times New Roman" w:cs="Times New Roman"/>
+      <w:color w:val="auto"/>
+      <w:kern w:val="0"/>
+      <w:sz w:val="24"/>
+      <w:szCs w:val="24"/>
+      <w:lang w:val="fr-FR" w:eastAsia="fr-FR" w:bidi="fr-FR"/>
     </w:rPr>
   </w:style>
   <w:style w:type="paragraph" w:styleId="Titre2">
     <w:name w:val="Heading 2"/>
-    <w:basedOn w:val="Titre"/>
-    <w:next w:val="Corpsdetexte"/>
+    <w:next w:val="Normal"/>
     <w:qFormat/>
     <w:pPr>
+      <w:widowControl w:val="false"/>
       <w:numPr>
         <w:ilvl w:val="1"/>
         <w:numId w:val="1"/>
       </w:numPr>
-      <w:spacing w:before="200" w:after="120"/>
+      <w:suppressAutoHyphens w:val="true"/>
+      <w:overflowPunct w:val="true"/>
+      <w:bidi w:val="0"/>
+      <w:spacing w:before="0" w:after="0"/>
+      <w:jc w:val="left"/>
       <w:outlineLvl w:val="1"/>
     </w:pPr>
     <w:rPr>
-      <w:b/>
-      <w:bCs/>
-      <w:sz w:val="32"/>
-      <w:szCs w:val="32"/>
+      <w:rFonts w:ascii="Times New Roman" w:hAnsi="Times New Roman" w:eastAsia="Times New Roman" w:cs="Times New Roman"/>
+      <w:color w:val="auto"/>
+      <w:kern w:val="0"/>
+      <w:sz w:val="24"/>
+      <w:szCs w:val="24"/>
+      <w:lang w:val="fr-FR" w:eastAsia="fr-FR" w:bidi="fr-FR"/>
     </w:rPr>
   </w:style>
   <w:style w:type="paragraph" w:styleId="Titre3">
     <w:name w:val="Heading 3"/>
-    <w:basedOn w:val="Titre"/>
-    <w:next w:val="Corpsdetexte"/>
+    <w:next w:val="Normal"/>
     <w:qFormat/>
     <w:pPr>
+      <w:widowControl w:val="false"/>
       <w:numPr>
         <w:ilvl w:val="2"/>
         <w:numId w:val="1"/>
       </w:numPr>
-      <w:spacing w:before="140" w:after="120"/>
+      <w:suppressAutoHyphens w:val="true"/>
+      <w:overflowPunct w:val="true"/>
+      <w:bidi w:val="0"/>
+      <w:spacing w:before="0" w:after="0"/>
+      <w:jc w:val="left"/>
       <w:outlineLvl w:val="2"/>
     </w:pPr>
     <w:rPr>
-      <w:b/>
-      <w:bCs/>
-      <w:sz w:val="28"/>
-      <w:szCs w:val="28"/>
+      <w:rFonts w:ascii="Times New Roman" w:hAnsi="Times New Roman" w:eastAsia="Times New Roman" w:cs="Times New Roman"/>
+      <w:color w:val="auto"/>
+      <w:kern w:val="0"/>
+      <w:sz w:val="24"/>
+      <w:szCs w:val="24"/>
+      <w:lang w:val="fr-FR" w:eastAsia="fr-FR" w:bidi="fr-FR"/>
     </w:rPr>
   </w:style>
   <w:style w:type="character" w:styleId="WW8Num1z0">
@@ -4635,68 +5063,8 @@
       <w:iCs/>
     </w:rPr>
   </w:style>
-  <w:style w:type="paragraph" w:styleId="Heading1">
-    <w:name w:val="heading 1"/>
-    <w:next w:val="Normal"/>
-    <w:qFormat/>
-    <w:pPr>
-      <w:widowControl w:val="false"/>
-      <w:suppressAutoHyphens w:val="true"/>
-      <w:kinsoku w:val="true"/>
-      <w:overflowPunct w:val="true"/>
-      <w:autoSpaceDE w:val="false"/>
-      <w:bidi w:val="0"/>
-    </w:pPr>
-    <w:rPr>
-      <w:rFonts w:ascii="Times New Roman" w:hAnsi="Times New Roman" w:eastAsia="Times New Roman" w:cs="Times New Roman"/>
-      <w:color w:val="auto"/>
-      <w:sz w:val="24"/>
-      <w:szCs w:val="24"/>
-      <w:lang w:val="fr-FR" w:eastAsia="fr-FR" w:bidi="fr-FR"/>
-    </w:rPr>
-  </w:style>
-  <w:style w:type="paragraph" w:styleId="Heading2">
-    <w:name w:val="heading 2"/>
-    <w:next w:val="Normal"/>
-    <w:qFormat/>
-    <w:pPr>
-      <w:widowControl w:val="false"/>
-      <w:suppressAutoHyphens w:val="true"/>
-      <w:kinsoku w:val="true"/>
-      <w:overflowPunct w:val="true"/>
-      <w:autoSpaceDE w:val="false"/>
-      <w:bidi w:val="0"/>
-    </w:pPr>
-    <w:rPr>
-      <w:rFonts w:ascii="Times New Roman" w:hAnsi="Times New Roman" w:eastAsia="Times New Roman" w:cs="Times New Roman"/>
-      <w:color w:val="auto"/>
-      <w:sz w:val="24"/>
-      <w:szCs w:val="24"/>
-      <w:lang w:val="fr-FR" w:eastAsia="fr-FR" w:bidi="fr-FR"/>
-    </w:rPr>
-  </w:style>
-  <w:style w:type="paragraph" w:styleId="Heading3">
-    <w:name w:val="heading 3"/>
-    <w:next w:val="Normal"/>
-    <w:qFormat/>
-    <w:pPr>
-      <w:widowControl w:val="false"/>
-      <w:suppressAutoHyphens w:val="true"/>
-      <w:kinsoku w:val="true"/>
-      <w:overflowPunct w:val="true"/>
-      <w:autoSpaceDE w:val="false"/>
-      <w:bidi w:val="0"/>
-    </w:pPr>
-    <w:rPr>
-      <w:rFonts w:ascii="Times New Roman" w:hAnsi="Times New Roman" w:eastAsia="Times New Roman" w:cs="Times New Roman"/>
-      <w:color w:val="auto"/>
-      <w:sz w:val="24"/>
-      <w:szCs w:val="24"/>
-      <w:lang w:val="fr-FR" w:eastAsia="fr-FR" w:bidi="fr-FR"/>
-    </w:rPr>
-  </w:style>
-  <w:style w:type="paragraph" w:styleId="Quotations">
-    <w:name w:val="Quotations"/>
+  <w:style w:type="paragraph" w:styleId="Citations">
+    <w:name w:val="Citations"/>
     <w:basedOn w:val="Normal"/>
     <w:qFormat/>
     <w:pPr>

</xml_diff>